<commit_message>
add table page numbers in table of contents
add variables
</commit_message>
<xml_diff>
--- a/tools/computer_science/report_generator/res/title_page.docx
+++ b/tools/computer_science/report_generator/res/title_page.docx
@@ -259,6 +259,7 @@
               <w:jc w:val="center"/>
               <w:rPr>
                 <w:sz w:val="24"/>
+                <w:lang w:val="en-US"/>
               </w:rPr>
             </w:pPr>
             <w:r>
@@ -271,12 +272,21 @@
               <w:rPr>
                 <w:sz w:val="24"/>
               </w:rPr>
-              <w:t>кибернетики</w:t>
+              <w:t>прикладной информатики</w:t>
             </w:r>
           </w:p>
         </w:tc>
       </w:tr>
     </w:tbl>
+    <w:p>
+      <w:pPr>
+        <w:spacing w:before="0"/>
+        <w:ind w:firstLine="0"/>
+        <w:rPr>
+          <w:sz w:val="20"/>
+        </w:rPr>
+      </w:pPr>
+    </w:p>
     <w:p>
       <w:pPr>
         <w:spacing w:before="0"/>
@@ -470,17 +480,57 @@
       <w:pPr>
         <w:spacing w:before="0"/>
         <w:ind w:firstLine="0"/>
+        <w:jc w:val="center"/>
         <w:rPr>
-          <w:sz w:val="20"/>
+          <w:b/>
+          <w:sz w:val="36"/>
+          <w:szCs w:val="36"/>
         </w:rPr>
       </w:pPr>
+      <w:r>
+        <w:rPr>
+          <w:b/>
+          <w:sz w:val="36"/>
+          <w:szCs w:val="36"/>
+        </w:rPr>
+        <w:t>ОТЧЕТ ПО ПРАКТИЧЕСКОЙ РАБОТЕ</w:t>
+      </w:r>
+      <w:r>
+        <w:rPr>
+          <w:b/>
+          <w:sz w:val="36"/>
+          <w:szCs w:val="36"/>
+        </w:rPr>
+        <w:t xml:space="preserve"> </w:t>
+      </w:r>
+      <w:r>
+        <w:rPr>
+          <w:b/>
+          <w:sz w:val="36"/>
+          <w:szCs w:val="36"/>
+        </w:rPr>
+        <w:t>№</w:t>
+      </w:r>
+      <w:proofErr w:type="spellStart"/>
+      <w:r>
+        <w:rPr>
+          <w:b/>
+          <w:sz w:val="36"/>
+          <w:szCs w:val="36"/>
+        </w:rPr>
+        <w:t>attr_work_number</w:t>
+      </w:r>
+      <w:proofErr w:type="spellEnd"/>
     </w:p>
     <w:p>
       <w:pPr>
         <w:spacing w:before="0"/>
         <w:ind w:firstLine="0"/>
+        <w:jc w:val="center"/>
         <w:rPr>
-          <w:sz w:val="20"/>
+          <w:b/>
+          <w:sz w:val="36"/>
+          <w:szCs w:val="36"/>
         </w:rPr>
       </w:pPr>
     </w:p>
@@ -488,163 +538,81 @@
       <w:pPr>
         <w:spacing w:before="0"/>
         <w:ind w:firstLine="0"/>
+        <w:jc w:val="center"/>
         <w:rPr>
-          <w:sz w:val="20"/>
+          <w:sz w:val="36"/>
+          <w:szCs w:val="36"/>
         </w:rPr>
       </w:pPr>
+      <w:proofErr w:type="spellStart"/>
+      <w:r>
+        <w:rPr>
+          <w:sz w:val="36"/>
+          <w:szCs w:val="36"/>
+        </w:rPr>
+        <w:t>attr_title</w:t>
+      </w:r>
+      <w:proofErr w:type="spellEnd"/>
     </w:p>
-    <w:tbl>
-      <w:tblPr>
-        <w:tblW w:w="4873" w:type="pct"/>
+    <w:p>
+      <w:pPr>
+        <w:spacing w:before="0"/>
+        <w:ind w:firstLine="0"/>
         <w:jc w:val="center"/>
-        <w:tblLayout w:type="fixed"/>
-        <w:tblLook w:val="00A0" w:firstRow="1" w:lastRow="0" w:firstColumn="1" w:lastColumn="0" w:noHBand="0" w:noVBand="0"/>
-      </w:tblPr>
-      <w:tblGrid>
-        <w:gridCol w:w="9396"/>
-      </w:tblGrid>
-      <w:tr>
-        <w:trPr>
-          <w:jc w:val="center"/>
-        </w:trPr>
-        <w:tc>
-          <w:tcPr>
-            <w:tcW w:w="5000" w:type="pct"/>
-          </w:tcPr>
-          <w:p>
-            <w:pPr>
-              <w:shd w:val="clear" w:color="auto" w:fill="FFFFFF"/>
-              <w:ind w:hanging="36"/>
-              <w:jc w:val="center"/>
-              <w:rPr>
-                <w:b/>
-                <w:sz w:val="36"/>
-                <w:szCs w:val="36"/>
-              </w:rPr>
-            </w:pPr>
-            <w:r>
-              <w:rPr>
-                <w:b/>
-                <w:sz w:val="36"/>
-                <w:szCs w:val="36"/>
-                <w:lang w:val="en-US"/>
-              </w:rPr>
-              <w:t>ОТЧЕТ ПО ЛАБОРАТОРНЫМ РАБОТАМ</w:t>
-            </w:r>
-          </w:p>
-        </w:tc>
-      </w:tr>
-      <w:tr>
-        <w:trPr>
-          <w:jc w:val="center"/>
-        </w:trPr>
-        <w:tc>
-          <w:tcPr>
-            <w:tcW w:w="5000" w:type="pct"/>
-          </w:tcPr>
-          <w:p>
-            <w:pPr>
-              <w:shd w:val="clear" w:color="auto" w:fill="FFFFFF"/>
-              <w:ind w:hanging="36"/>
-              <w:jc w:val="center"/>
-              <w:rPr>
-                <w:b/>
-                <w:szCs w:val="28"/>
-              </w:rPr>
-            </w:pPr>
-            <w:r>
-              <w:rPr>
-                <w:b/>
-                <w:spacing w:val="-5"/>
-                <w:szCs w:val="28"/>
-              </w:rPr>
-              <w:t>по дисциплине</w:t>
-            </w:r>
-          </w:p>
-        </w:tc>
-      </w:tr>
-      <w:tr>
-        <w:trPr>
-          <w:jc w:val="center"/>
-        </w:trPr>
-        <w:tc>
-          <w:tcPr>
-            <w:tcW w:w="5000" w:type="pct"/>
-          </w:tcPr>
-          <w:p>
-            <w:pPr>
-              <w:shd w:val="clear" w:color="auto" w:fill="FFFFFF"/>
-              <w:ind w:hanging="36"/>
-              <w:jc w:val="center"/>
-            </w:pPr>
-            <w:r>
-              <w:rPr>
-                <w:b/>
-                <w:spacing w:val="-5"/>
-                <w:szCs w:val="28"/>
-              </w:rPr>
-              <w:t>«</w:t>
-            </w:r>
-            <w:r>
-              <w:rPr>
-                <w:szCs w:val="28"/>
-              </w:rPr>
-              <w:t>ИНФОРМАТИКА</w:t>
-            </w:r>
-            <w:r>
-              <w:rPr>
-                <w:b/>
-                <w:spacing w:val="-5"/>
-                <w:szCs w:val="28"/>
-              </w:rPr>
-              <w:t>»</w:t>
-            </w:r>
-          </w:p>
-          <w:p>
-            <w:pPr>
-              <w:shd w:val="clear" w:color="auto" w:fill="FFFFFF"/>
-              <w:ind w:hanging="36"/>
-              <w:jc w:val="center"/>
-              <w:rPr>
-                <w:b/>
-                <w:spacing w:val="-5"/>
-                <w:szCs w:val="28"/>
-              </w:rPr>
-            </w:pPr>
-          </w:p>
-          <w:p>
-            <w:pPr>
-              <w:widowControl/>
-              <w:autoSpaceDE/>
-              <w:autoSpaceDN/>
-              <w:spacing w:after="160" w:line="259" w:lineRule="auto"/>
-              <w:ind w:hanging="36"/>
-              <w:jc w:val="center"/>
-              <w:rPr>
-                <w:sz w:val="36"/>
-                <w:szCs w:val="36"/>
-                <w:lang w:val="en-US"/>
-              </w:rPr>
-            </w:pPr>
-            <w:proofErr w:type="spellStart"/>
-            <w:r>
-              <w:rPr>
-                <w:sz w:val="36"/>
-                <w:szCs w:val="36"/>
-                <w:lang w:val="en-US"/>
-              </w:rPr>
-              <w:t>attr_title</w:t>
-            </w:r>
-            <w:proofErr w:type="spellEnd"/>
-          </w:p>
-        </w:tc>
-      </w:tr>
-    </w:tbl>
+        <w:rPr>
+          <w:sz w:val="36"/>
+          <w:szCs w:val="36"/>
+        </w:rPr>
+      </w:pPr>
+    </w:p>
     <w:p>
       <w:pPr>
-        <w:spacing w:before="0" w:after="1"/>
-        <w:ind w:firstLine="0"/>
-      </w:pPr>
+        <w:shd w:val="clear" w:color="auto" w:fill="FFFFFF"/>
+        <w:ind w:hanging="36"/>
+        <w:jc w:val="center"/>
+        <w:rPr>
+          <w:b/>
+          <w:spacing w:val="-5"/>
+          <w:szCs w:val="28"/>
+        </w:rPr>
+      </w:pPr>
+      <w:r>
+        <w:rPr>
+          <w:b/>
+          <w:spacing w:val="-5"/>
+          <w:szCs w:val="28"/>
+        </w:rPr>
+        <w:t>по дисциплине</w:t>
+      </w:r>
+    </w:p>
+    <w:p>
+      <w:pPr>
+        <w:shd w:val="clear" w:color="auto" w:fill="FFFFFF"/>
+        <w:ind w:hanging="36"/>
+        <w:jc w:val="center"/>
+      </w:pPr>
+      <w:r>
+        <w:rPr>
+          <w:b/>
+          <w:spacing w:val="-5"/>
+          <w:szCs w:val="28"/>
+        </w:rPr>
+        <w:t>«</w:t>
+      </w:r>
+      <w:r>
+        <w:rPr>
+          <w:szCs w:val="28"/>
+        </w:rPr>
+        <w:t>ИНФОРМАТИКА</w:t>
+      </w:r>
+      <w:r>
+        <w:rPr>
+          <w:b/>
+          <w:spacing w:val="-5"/>
+          <w:szCs w:val="28"/>
+        </w:rPr>
+        <w:t>»</w:t>
+      </w:r>
     </w:p>
     <w:p>
       <w:pPr>
@@ -731,7 +699,8 @@
             <w:pPr>
               <w:pStyle w:val="TableParagraph"/>
               <w:spacing w:before="0"/>
-              <w:ind w:firstLine="0"/>
+              <w:ind w:left="1512" w:firstLine="0"/>
+              <w:jc w:val="left"/>
               <w:rPr>
                 <w:sz w:val="26"/>
               </w:rPr>
@@ -741,7 +710,8 @@
             <w:pPr>
               <w:pStyle w:val="TableParagraph"/>
               <w:spacing w:before="0"/>
-              <w:ind w:firstLine="0"/>
+              <w:ind w:left="1512" w:firstLine="0"/>
+              <w:jc w:val="left"/>
               <w:rPr>
                 <w:sz w:val="26"/>
               </w:rPr>
@@ -751,8 +721,8 @@
             <w:pPr>
               <w:pStyle w:val="TableParagraph"/>
               <w:spacing w:before="0"/>
-              <w:ind w:right="196" w:firstLine="0"/>
-              <w:jc w:val="right"/>
+              <w:ind w:left="1512" w:right="196" w:firstLine="0"/>
+              <w:jc w:val="left"/>
               <w:rPr>
                 <w:color w:val="000000" w:themeColor="text1"/>
                 <w:sz w:val="24"/>
@@ -828,7 +798,8 @@
             <w:pPr>
               <w:pStyle w:val="TableParagraph"/>
               <w:spacing w:before="0"/>
-              <w:ind w:firstLine="0"/>
+              <w:ind w:left="1512" w:firstLine="0"/>
+              <w:jc w:val="left"/>
               <w:rPr>
                 <w:sz w:val="25"/>
                 <w:lang w:val="en-US"/>
@@ -839,8 +810,8 @@
             <w:pPr>
               <w:pStyle w:val="TableParagraph"/>
               <w:spacing w:before="0"/>
-              <w:ind w:right="196" w:firstLine="0"/>
-              <w:jc w:val="right"/>
+              <w:ind w:left="1512" w:right="196" w:firstLine="0"/>
+              <w:jc w:val="left"/>
               <w:rPr>
                 <w:color w:val="000000" w:themeColor="text1"/>
                 <w:sz w:val="24"/>
@@ -952,7 +923,6 @@
                 <w:sz w:val="20"/>
               </w:rPr>
             </w:pPr>
-            <w:proofErr w:type="gramStart"/>
             <w:r>
               <w:rPr>
                 <w:sz w:val="20"/>
@@ -966,7 +936,6 @@
               </w:rPr>
               <w:t xml:space="preserve">  </w:t>
             </w:r>
-            <w:proofErr w:type="gramEnd"/>
             <w:r>
               <w:rPr>
                 <w:spacing w:val="49"/>
@@ -1135,7 +1104,6 @@
                 <w:sz w:val="20"/>
               </w:rPr>
             </w:pPr>
-            <w:proofErr w:type="gramStart"/>
             <w:r>
               <w:rPr>
                 <w:sz w:val="20"/>
@@ -1147,15 +1115,7 @@
                 <w:sz w:val="20"/>
                 <w:u w:val="single"/>
               </w:rPr>
-              <w:t xml:space="preserve">  </w:t>
-            </w:r>
-            <w:proofErr w:type="gramEnd"/>
-            <w:r>
-              <w:rPr>
-                <w:sz w:val="20"/>
-                <w:u w:val="single"/>
-              </w:rPr>
-              <w:t xml:space="preserve">  </w:t>
+              <w:t xml:space="preserve">    </w:t>
             </w:r>
             <w:r>
               <w:rPr>
@@ -1224,30 +1184,15 @@
           </w:p>
         </w:tc>
       </w:tr>
+      <w:bookmarkEnd w:id="0"/>
     </w:tbl>
     <w:p>
       <w:pPr>
-        <w:spacing w:before="0"/>
+        <w:autoSpaceDE/>
+        <w:autoSpaceDN/>
+        <w:spacing w:before="0" w:after="0"/>
         <w:ind w:firstLine="0"/>
-        <w:rPr>
-          <w:sz w:val="20"/>
-        </w:rPr>
-      </w:pPr>
-    </w:p>
-    <w:p>
-      <w:pPr>
-        <w:spacing w:before="0"/>
-        <w:ind w:firstLine="0"/>
-        <w:rPr>
-          <w:sz w:val="20"/>
-        </w:rPr>
-      </w:pPr>
-    </w:p>
-    <w:bookmarkEnd w:id="0"/>
-    <w:p>
-      <w:pPr>
-        <w:spacing w:before="0"/>
-        <w:ind w:firstLine="0"/>
+        <w:contextualSpacing w:val="0"/>
         <w:rPr>
           <w:sz w:val="20"/>
         </w:rPr>

</xml_diff>